<commit_message>
[style]:Separate class diagram with sequence diagram
</commit_message>
<xml_diff>
--- a/subgroup1/4.system design document/class diagram/[ class diagram for uc-4 ].docx
+++ b/subgroup1/4.system design document/class diagram/[ class diagram for uc-4 ].docx
@@ -108,7 +108,6 @@
         </w:rPr>
         <w:t xml:space="preserve"> uc-</w:t>
       </w:r>
-      <w:proofErr w:type="gramStart"/>
       <w:r>
         <w:rPr>
           <w:b/>
@@ -137,10 +136,12 @@
           <w:szCs w:val="28"/>
           <w:lang w:eastAsia="ko-KR"/>
         </w:rPr>
-        <w:t>]</w:t>
-      </w:r>
-      <w:proofErr w:type="gramEnd"/>
-      <w:r>
+        <w:t xml:space="preserve">] </w:t>
+      </w:r>
+    </w:p>
+    <w:p>
+      <w:pPr>
+        <w:jc w:val="center"/>
         <w:rPr>
           <w:b/>
           <w:bCs/>
@@ -148,20 +149,92 @@
           <w:szCs w:val="28"/>
           <w:lang w:eastAsia="ko-KR"/>
         </w:rPr>
-        <w:t xml:space="preserve"> </w:t>
-      </w:r>
+      </w:pPr>
     </w:p>
     <w:p>
       <w:pPr>
-        <w:jc w:val="center"/>
-        <w:rPr>
-          <w:b/>
-          <w:bCs/>
-          <w:sz w:val="28"/>
-          <w:szCs w:val="28"/>
-          <w:lang w:eastAsia="ko-KR"/>
-        </w:rPr>
-      </w:pPr>
+        <w:rPr>
+          <w:sz w:val="20"/>
+          <w:szCs w:val="20"/>
+          <w:u w:val="single"/>
+          <w:lang w:eastAsia="ko-KR"/>
+        </w:rPr>
+      </w:pPr>
+      <w:r>
+        <w:rPr>
+          <w:sz w:val="20"/>
+          <w:szCs w:val="20"/>
+          <w:u w:val="single"/>
+          <w:lang w:eastAsia="ko-KR"/>
+        </w:rPr>
+        <w:t xml:space="preserve">Sub group1 </w:t>
+      </w:r>
+      <w:r>
+        <w:rPr>
+          <w:rFonts w:hint="eastAsia"/>
+          <w:sz w:val="20"/>
+          <w:szCs w:val="20"/>
+          <w:u w:val="single"/>
+          <w:lang w:eastAsia="ko-KR"/>
+        </w:rPr>
+        <w:t>담당자</w:t>
+      </w:r>
+      <w:r>
+        <w:rPr>
+          <w:sz w:val="20"/>
+          <w:szCs w:val="20"/>
+          <w:u w:val="single"/>
+          <w:lang w:eastAsia="ko-KR"/>
+        </w:rPr>
+        <w:t xml:space="preserve"> : </w:t>
+      </w:r>
+      <w:r>
+        <w:rPr>
+          <w:rFonts w:hint="eastAsia"/>
+          <w:sz w:val="20"/>
+          <w:szCs w:val="20"/>
+          <w:u w:val="single"/>
+          <w:lang w:eastAsia="ko-KR"/>
+        </w:rPr>
+        <w:t>고은서</w:t>
+      </w:r>
+      <w:r>
+        <w:rPr>
+          <w:sz w:val="20"/>
+          <w:szCs w:val="20"/>
+          <w:u w:val="single"/>
+          <w:lang w:eastAsia="ko-KR"/>
+        </w:rPr>
+        <w:t xml:space="preserve">, </w:t>
+      </w:r>
+      <w:r>
+        <w:rPr>
+          <w:rFonts w:hint="eastAsia"/>
+          <w:sz w:val="20"/>
+          <w:szCs w:val="20"/>
+          <w:u w:val="single"/>
+          <w:lang w:eastAsia="ko-KR"/>
+        </w:rPr>
+        <w:t>오예원</w:t>
+      </w:r>
+      <w:r>
+        <w:rPr>
+          <w:sz w:val="20"/>
+          <w:szCs w:val="20"/>
+          <w:u w:val="single"/>
+          <w:lang w:eastAsia="ko-KR"/>
+        </w:rPr>
+        <w:softHyphen/>
+      </w:r>
+      <w:r>
+        <w:rPr>
+          <w:sz w:val="20"/>
+          <w:szCs w:val="20"/>
+          <w:u w:val="single"/>
+          <w:lang w:eastAsia="ko-KR"/>
+        </w:rPr>
+        <w:softHyphen/>
+      </w:r>
     </w:p>
     <w:p>
       <w:pPr>
@@ -174,34 +247,33 @@
       </w:pPr>
       <w:r>
         <w:rPr>
-          <w:sz w:val="20"/>
-          <w:szCs w:val="20"/>
-          <w:u w:val="single"/>
-          <w:lang w:eastAsia="ko-KR"/>
-        </w:rPr>
-        <w:t xml:space="preserve">Sub group1 </w:t>
-      </w:r>
-      <w:proofErr w:type="gramStart"/>
-      <w:r>
-        <w:rPr>
-          <w:rFonts w:hint="eastAsia"/>
-          <w:sz w:val="20"/>
-          <w:szCs w:val="20"/>
-          <w:u w:val="single"/>
-          <w:lang w:eastAsia="ko-KR"/>
-        </w:rPr>
-        <w:t>담당자</w:t>
-      </w:r>
-      <w:r>
-        <w:rPr>
-          <w:sz w:val="20"/>
-          <w:szCs w:val="20"/>
-          <w:u w:val="single"/>
-          <w:lang w:eastAsia="ko-KR"/>
-        </w:rPr>
-        <w:t xml:space="preserve"> :</w:t>
-      </w:r>
-      <w:proofErr w:type="gramEnd"/>
+          <w:rFonts w:hint="eastAsia"/>
+          <w:sz w:val="20"/>
+          <w:szCs w:val="20"/>
+          <w:u w:val="single"/>
+          <w:lang w:eastAsia="ko-KR"/>
+        </w:rPr>
+        <w:t>기능</w:t>
+      </w:r>
+      <w:r>
+        <w:rPr>
+          <w:sz w:val="20"/>
+          <w:szCs w:val="20"/>
+          <w:u w:val="single"/>
+          <w:lang w:eastAsia="ko-KR"/>
+        </w:rPr>
+        <w:t xml:space="preserve"> : </w:t>
+      </w:r>
+      <w:r>
+        <w:rPr>
+          <w:rFonts w:hint="eastAsia"/>
+          <w:sz w:val="20"/>
+          <w:szCs w:val="20"/>
+          <w:u w:val="single"/>
+          <w:lang w:eastAsia="ko-KR"/>
+        </w:rPr>
+        <w:t>회원</w:t>
+      </w:r>
       <w:r>
         <w:rPr>
           <w:sz w:val="20"/>
@@ -219,46 +291,102 @@
           <w:u w:val="single"/>
           <w:lang w:eastAsia="ko-KR"/>
         </w:rPr>
-        <w:t>고은서</w:t>
-      </w:r>
-      <w:r>
-        <w:rPr>
-          <w:sz w:val="20"/>
-          <w:szCs w:val="20"/>
-          <w:u w:val="single"/>
-          <w:lang w:eastAsia="ko-KR"/>
-        </w:rPr>
-        <w:t xml:space="preserve">, </w:t>
-      </w:r>
-      <w:proofErr w:type="spellStart"/>
-      <w:r>
-        <w:rPr>
-          <w:rFonts w:hint="eastAsia"/>
-          <w:sz w:val="20"/>
-          <w:szCs w:val="20"/>
-          <w:u w:val="single"/>
-          <w:lang w:eastAsia="ko-KR"/>
-        </w:rPr>
-        <w:t>오예원</w:t>
-      </w:r>
-      <w:proofErr w:type="spellEnd"/>
-      <w:r>
-        <w:rPr>
-          <w:sz w:val="20"/>
-          <w:szCs w:val="20"/>
-          <w:u w:val="single"/>
-          <w:lang w:eastAsia="ko-KR"/>
-        </w:rPr>
-        <w:softHyphen/>
-      </w:r>
-      <w:r>
-        <w:rPr>
-          <w:sz w:val="20"/>
-          <w:szCs w:val="20"/>
-          <w:u w:val="single"/>
-          <w:lang w:eastAsia="ko-KR"/>
-        </w:rPr>
-        <w:softHyphen/>
+        <w:t>등록</w:t>
+      </w:r>
+      <w:r>
+        <w:rPr>
+          <w:sz w:val="20"/>
+          <w:szCs w:val="20"/>
+          <w:u w:val="single"/>
+          <w:lang w:eastAsia="ko-KR"/>
+        </w:rPr>
+        <w:t xml:space="preserve"> / UI </w:t>
+      </w:r>
+      <w:r>
+        <w:rPr>
+          <w:rFonts w:hint="eastAsia"/>
+          <w:sz w:val="20"/>
+          <w:szCs w:val="20"/>
+          <w:u w:val="single"/>
+          <w:lang w:eastAsia="ko-KR"/>
+        </w:rPr>
+        <w:t>화면</w:t>
+      </w:r>
+      <w:r>
+        <w:rPr>
+          <w:sz w:val="20"/>
+          <w:szCs w:val="20"/>
+          <w:u w:val="single"/>
+          <w:lang w:eastAsia="ko-KR"/>
+        </w:rPr>
+        <w:t xml:space="preserve"> </w:t>
+      </w:r>
+      <w:r>
+        <w:rPr>
+          <w:rFonts w:hint="eastAsia"/>
+          <w:sz w:val="20"/>
+          <w:szCs w:val="20"/>
+          <w:u w:val="single"/>
+          <w:lang w:eastAsia="ko-KR"/>
+        </w:rPr>
+        <w:t>상에서의</w:t>
+      </w:r>
+      <w:r>
+        <w:rPr>
+          <w:sz w:val="20"/>
+          <w:szCs w:val="20"/>
+          <w:u w:val="single"/>
+          <w:lang w:eastAsia="ko-KR"/>
+        </w:rPr>
+        <w:t xml:space="preserve"> </w:t>
+      </w:r>
+      <w:r>
+        <w:rPr>
+          <w:rFonts w:hint="eastAsia"/>
+          <w:sz w:val="20"/>
+          <w:szCs w:val="20"/>
+          <w:u w:val="single"/>
+          <w:lang w:eastAsia="ko-KR"/>
+        </w:rPr>
+        <w:t>메뉴</w:t>
+      </w:r>
+      <w:r>
+        <w:rPr>
+          <w:sz w:val="20"/>
+          <w:szCs w:val="20"/>
+          <w:u w:val="single"/>
+          <w:lang w:eastAsia="ko-KR"/>
+        </w:rPr>
+        <w:t xml:space="preserve"> </w:t>
+      </w:r>
+      <w:r>
+        <w:rPr>
+          <w:rFonts w:hint="eastAsia"/>
+          <w:sz w:val="20"/>
+          <w:szCs w:val="20"/>
+          <w:u w:val="single"/>
+          <w:lang w:eastAsia="ko-KR"/>
+        </w:rPr>
+        <w:t>선택</w:t>
+      </w:r>
+      <w:r>
+        <w:rPr>
+          <w:sz w:val="20"/>
+          <w:szCs w:val="20"/>
+          <w:u w:val="single"/>
+          <w:lang w:eastAsia="ko-KR"/>
+        </w:rPr>
+        <w:t xml:space="preserve"> / </w:t>
+      </w:r>
+      <w:r>
+        <w:rPr>
+          <w:rFonts w:hint="eastAsia"/>
+          <w:sz w:val="20"/>
+          <w:szCs w:val="20"/>
+          <w:u w:val="single"/>
+          <w:lang w:eastAsia="ko-KR"/>
+        </w:rPr>
+        <w:t>결제</w:t>
       </w:r>
     </w:p>
     <w:p>
@@ -270,159 +398,42 @@
           <w:lang w:eastAsia="ko-KR"/>
         </w:rPr>
       </w:pPr>
-      <w:proofErr w:type="gramStart"/>
-      <w:r>
-        <w:rPr>
-          <w:rFonts w:hint="eastAsia"/>
-          <w:sz w:val="20"/>
-          <w:szCs w:val="20"/>
-          <w:u w:val="single"/>
-          <w:lang w:eastAsia="ko-KR"/>
-        </w:rPr>
-        <w:t>기능</w:t>
-      </w:r>
-      <w:r>
-        <w:rPr>
-          <w:sz w:val="20"/>
-          <w:szCs w:val="20"/>
-          <w:u w:val="single"/>
-          <w:lang w:eastAsia="ko-KR"/>
-        </w:rPr>
-        <w:t xml:space="preserve"> :</w:t>
-      </w:r>
-      <w:proofErr w:type="gramEnd"/>
-      <w:r>
-        <w:rPr>
-          <w:sz w:val="20"/>
-          <w:szCs w:val="20"/>
-          <w:u w:val="single"/>
-          <w:lang w:eastAsia="ko-KR"/>
-        </w:rPr>
-        <w:t xml:space="preserve"> </w:t>
-      </w:r>
-      <w:r>
-        <w:rPr>
-          <w:rFonts w:hint="eastAsia"/>
-          <w:sz w:val="20"/>
-          <w:szCs w:val="20"/>
-          <w:u w:val="single"/>
-          <w:lang w:eastAsia="ko-KR"/>
-        </w:rPr>
-        <w:t>회원</w:t>
-      </w:r>
-      <w:r>
-        <w:rPr>
-          <w:sz w:val="20"/>
-          <w:szCs w:val="20"/>
-          <w:u w:val="single"/>
-          <w:lang w:eastAsia="ko-KR"/>
-        </w:rPr>
-        <w:t xml:space="preserve"> </w:t>
-      </w:r>
-      <w:r>
-        <w:rPr>
-          <w:rFonts w:hint="eastAsia"/>
-          <w:sz w:val="20"/>
-          <w:szCs w:val="20"/>
-          <w:u w:val="single"/>
-          <w:lang w:eastAsia="ko-KR"/>
-        </w:rPr>
-        <w:t>등록</w:t>
-      </w:r>
-      <w:r>
-        <w:rPr>
-          <w:sz w:val="20"/>
-          <w:szCs w:val="20"/>
-          <w:u w:val="single"/>
-          <w:lang w:eastAsia="ko-KR"/>
-        </w:rPr>
-        <w:t xml:space="preserve"> / UI </w:t>
-      </w:r>
-      <w:r>
-        <w:rPr>
-          <w:rFonts w:hint="eastAsia"/>
-          <w:sz w:val="20"/>
-          <w:szCs w:val="20"/>
-          <w:u w:val="single"/>
-          <w:lang w:eastAsia="ko-KR"/>
-        </w:rPr>
-        <w:t>화면</w:t>
-      </w:r>
-      <w:r>
-        <w:rPr>
-          <w:sz w:val="20"/>
-          <w:szCs w:val="20"/>
-          <w:u w:val="single"/>
-          <w:lang w:eastAsia="ko-KR"/>
-        </w:rPr>
-        <w:t xml:space="preserve"> </w:t>
-      </w:r>
-      <w:r>
-        <w:rPr>
-          <w:rFonts w:hint="eastAsia"/>
-          <w:sz w:val="20"/>
-          <w:szCs w:val="20"/>
-          <w:u w:val="single"/>
-          <w:lang w:eastAsia="ko-KR"/>
-        </w:rPr>
-        <w:t>상에서의</w:t>
-      </w:r>
-      <w:r>
-        <w:rPr>
-          <w:sz w:val="20"/>
-          <w:szCs w:val="20"/>
-          <w:u w:val="single"/>
-          <w:lang w:eastAsia="ko-KR"/>
-        </w:rPr>
-        <w:t xml:space="preserve"> </w:t>
-      </w:r>
-      <w:r>
-        <w:rPr>
-          <w:rFonts w:hint="eastAsia"/>
-          <w:sz w:val="20"/>
-          <w:szCs w:val="20"/>
-          <w:u w:val="single"/>
-          <w:lang w:eastAsia="ko-KR"/>
-        </w:rPr>
-        <w:t>메뉴</w:t>
-      </w:r>
-      <w:r>
-        <w:rPr>
-          <w:sz w:val="20"/>
-          <w:szCs w:val="20"/>
-          <w:u w:val="single"/>
-          <w:lang w:eastAsia="ko-KR"/>
-        </w:rPr>
-        <w:t xml:space="preserve"> </w:t>
-      </w:r>
-      <w:r>
-        <w:rPr>
-          <w:rFonts w:hint="eastAsia"/>
-          <w:sz w:val="20"/>
-          <w:szCs w:val="20"/>
-          <w:u w:val="single"/>
-          <w:lang w:eastAsia="ko-KR"/>
-        </w:rPr>
-        <w:t>선택</w:t>
-      </w:r>
-      <w:r>
-        <w:rPr>
-          <w:sz w:val="20"/>
-          <w:szCs w:val="20"/>
-          <w:u w:val="single"/>
-          <w:lang w:eastAsia="ko-KR"/>
-        </w:rPr>
-        <w:t xml:space="preserve"> / </w:t>
-      </w:r>
-      <w:r>
-        <w:rPr>
-          <w:rFonts w:hint="eastAsia"/>
-          <w:sz w:val="20"/>
-          <w:szCs w:val="20"/>
-          <w:u w:val="single"/>
-          <w:lang w:eastAsia="ko-KR"/>
-        </w:rPr>
-        <w:t>결제</w:t>
+      <w:r>
+        <w:rPr>
+          <w:rFonts w:hint="eastAsia"/>
+          <w:sz w:val="20"/>
+          <w:szCs w:val="20"/>
+          <w:u w:val="single"/>
+          <w:lang w:eastAsia="ko-KR"/>
+        </w:rPr>
+        <w:t>횟수</w:t>
+      </w:r>
+      <w:r>
+        <w:rPr>
+          <w:sz w:val="20"/>
+          <w:szCs w:val="20"/>
+          <w:u w:val="single"/>
+          <w:lang w:eastAsia="ko-KR"/>
+        </w:rPr>
+        <w:t xml:space="preserve"> : </w:t>
+      </w:r>
+      <w:r>
+        <w:rPr>
+          <w:sz w:val="20"/>
+          <w:szCs w:val="20"/>
+          <w:u w:val="single"/>
+          <w:lang w:eastAsia="ko-KR"/>
+        </w:rPr>
+        <w:t>2</w:t>
+      </w:r>
+      <w:r>
+        <w:rPr>
+          <w:sz w:val="20"/>
+          <w:szCs w:val="20"/>
+          <w:u w:val="single"/>
+          <w:lang w:eastAsia="ko-KR"/>
+        </w:rPr>
+        <w:t>2</w:t>
       </w:r>
     </w:p>
     <w:p>
@@ -434,29 +445,19 @@
           <w:lang w:eastAsia="ko-KR"/>
         </w:rPr>
       </w:pPr>
-      <w:proofErr w:type="gramStart"/>
-      <w:r>
-        <w:rPr>
-          <w:rFonts w:hint="eastAsia"/>
-          <w:sz w:val="20"/>
-          <w:szCs w:val="20"/>
-          <w:u w:val="single"/>
-          <w:lang w:eastAsia="ko-KR"/>
-        </w:rPr>
-        <w:t>횟수</w:t>
-      </w:r>
-      <w:r>
-        <w:rPr>
-          <w:sz w:val="20"/>
-          <w:szCs w:val="20"/>
-          <w:u w:val="single"/>
-          <w:lang w:eastAsia="ko-KR"/>
-        </w:rPr>
-        <w:t xml:space="preserve"> :</w:t>
-      </w:r>
-      <w:proofErr w:type="gramEnd"/>
-      <w:r>
-        <w:rPr>
+      <w:r>
+        <w:rPr>
+          <w:rFonts w:hint="eastAsia"/>
+          <w:sz w:val="20"/>
+          <w:szCs w:val="20"/>
+          <w:u w:val="single"/>
+          <w:lang w:eastAsia="ko-KR"/>
+        </w:rPr>
+        <w:t>회의</w:t>
+      </w:r>
+      <w:r>
+        <w:rPr>
+          <w:rFonts w:hint="eastAsia"/>
           <w:sz w:val="20"/>
           <w:szCs w:val="20"/>
           <w:u w:val="single"/>
@@ -471,59 +472,10 @@
           <w:u w:val="single"/>
           <w:lang w:eastAsia="ko-KR"/>
         </w:rPr>
-        <w:t>2</w:t>
-      </w:r>
-      <w:r>
-        <w:rPr>
-          <w:sz w:val="20"/>
-          <w:szCs w:val="20"/>
-          <w:u w:val="single"/>
-          <w:lang w:eastAsia="ko-KR"/>
-        </w:rPr>
-        <w:t>2</w:t>
-      </w:r>
-    </w:p>
-    <w:p>
-      <w:pPr>
-        <w:rPr>
-          <w:sz w:val="20"/>
-          <w:szCs w:val="20"/>
-          <w:u w:val="single"/>
-          <w:lang w:eastAsia="ko-KR"/>
-        </w:rPr>
-      </w:pPr>
-      <w:proofErr w:type="gramStart"/>
-      <w:r>
-        <w:rPr>
-          <w:rFonts w:hint="eastAsia"/>
-          <w:sz w:val="20"/>
-          <w:szCs w:val="20"/>
-          <w:u w:val="single"/>
-          <w:lang w:eastAsia="ko-KR"/>
-        </w:rPr>
-        <w:t>회의</w:t>
-      </w:r>
-      <w:r>
-        <w:rPr>
-          <w:rFonts w:hint="eastAsia"/>
-          <w:sz w:val="20"/>
-          <w:szCs w:val="20"/>
-          <w:u w:val="single"/>
-          <w:lang w:eastAsia="ko-KR"/>
-        </w:rPr>
         <w:t xml:space="preserve"> </w:t>
       </w:r>
       <w:r>
         <w:rPr>
-          <w:sz w:val="20"/>
-          <w:szCs w:val="20"/>
-          <w:u w:val="single"/>
-          <w:lang w:eastAsia="ko-KR"/>
-        </w:rPr>
-        <w:t xml:space="preserve"> </w:t>
-      </w:r>
-      <w:r>
-        <w:rPr>
           <w:rFonts w:hint="eastAsia"/>
           <w:sz w:val="20"/>
           <w:szCs w:val="20"/>
@@ -532,7 +484,6 @@
         </w:rPr>
         <w:t>시작</w:t>
       </w:r>
-      <w:proofErr w:type="gramEnd"/>
       <w:r>
         <w:rPr>
           <w:rFonts w:hint="eastAsia"/>
@@ -778,19 +729,23 @@
         </w:rPr>
         <w:t xml:space="preserve"> </w:t>
       </w:r>
-      <w:proofErr w:type="spellStart"/>
-      <w:r>
-        <w:rPr>
-          <w:lang w:eastAsia="ko-KR"/>
-        </w:rPr>
-        <w:t>calss</w:t>
-      </w:r>
-      <w:proofErr w:type="spellEnd"/>
-      <w:r>
-        <w:rPr>
-          <w:lang w:eastAsia="ko-KR"/>
-        </w:rPr>
-        <w:t xml:space="preserve"> diagram </w:t>
+      <w:r>
+        <w:rPr>
+          <w:lang w:eastAsia="ko-KR"/>
+        </w:rPr>
+        <w:t>c</w:t>
+      </w:r>
+      <w:r>
+        <w:rPr>
+          <w:lang w:eastAsia="ko-KR"/>
+        </w:rPr>
+        <w:t>la</w:t>
+      </w:r>
+      <w:r>
+        <w:rPr>
+          <w:lang w:eastAsia="ko-KR"/>
+        </w:rPr>
+        <w:t xml:space="preserve">ss diagram </w:t>
       </w:r>
       <w:r>
         <w:rPr>
@@ -874,9 +829,9 @@
           <w:noProof/>
         </w:rPr>
         <w:drawing>
-          <wp:inline distT="0" distB="0" distL="0" distR="0" wp14:anchorId="0534D525" wp14:editId="2C062CEF">
+          <wp:inline distT="0" distB="0" distL="0" distR="0" wp14:anchorId="0534D525" wp14:editId="0F03D85E">
             <wp:extent cx="5731510" cy="3582035"/>
-            <wp:effectExtent l="0" t="0" r="2540" b="0"/>
+            <wp:effectExtent l="12700" t="12700" r="8890" b="12065"/>
             <wp:docPr id="1" name="그림 1"/>
             <wp:cNvGraphicFramePr>
               <a:graphicFrameLocks xmlns:a="http://schemas.openxmlformats.org/drawingml/2006/main" noChangeAspect="1"/>
@@ -902,6 +857,11 @@
                     <a:prstGeom prst="rect">
                       <a:avLst/>
                     </a:prstGeom>
+                    <a:ln>
+                      <a:solidFill>
+                        <a:schemeClr val="tx1"/>
+                      </a:solidFill>
+                    </a:ln>
                   </pic:spPr>
                 </pic:pic>
               </a:graphicData>
@@ -1850,6 +1810,7 @@
     <w:lsdException w:name="HTML Sample" w:semiHidden="1" w:unhideWhenUsed="1"/>
     <w:lsdException w:name="HTML Typewriter" w:semiHidden="1" w:unhideWhenUsed="1"/>
     <w:lsdException w:name="HTML Variable" w:semiHidden="1" w:unhideWhenUsed="1"/>
+    <w:lsdException w:name="Normal Table" w:semiHidden="1" w:unhideWhenUsed="1"/>
     <w:lsdException w:name="annotation subject" w:semiHidden="1" w:unhideWhenUsed="1"/>
     <w:lsdException w:name="No List" w:semiHidden="1" w:unhideWhenUsed="1"/>
     <w:lsdException w:name="Outline List 1" w:semiHidden="1" w:unhideWhenUsed="1"/>
@@ -1892,8 +1853,11 @@
     <w:lsdException w:name="Table Contemporary" w:semiHidden="1" w:unhideWhenUsed="1"/>
     <w:lsdException w:name="Table Elegant" w:semiHidden="1" w:unhideWhenUsed="1"/>
     <w:lsdException w:name="Table Professional" w:semiHidden="1" w:unhideWhenUsed="1"/>
+    <w:lsdException w:name="Table Subtle 1" w:semiHidden="1" w:unhideWhenUsed="1"/>
     <w:lsdException w:name="Table Subtle 2" w:semiHidden="1" w:unhideWhenUsed="1"/>
     <w:lsdException w:name="Table Web 1" w:semiHidden="1" w:unhideWhenUsed="1"/>
+    <w:lsdException w:name="Table Web 2" w:semiHidden="1" w:unhideWhenUsed="1"/>
+    <w:lsdException w:name="Table Web 3" w:semiHidden="1" w:unhideWhenUsed="1"/>
     <w:lsdException w:name="Balloon Text" w:semiHidden="1" w:unhideWhenUsed="1"/>
     <w:lsdException w:name="Table Grid" w:uiPriority="39"/>
     <w:lsdException w:name="Table Theme" w:semiHidden="1" w:unhideWhenUsed="1"/>

</xml_diff>